<commit_message>
Added homework solution for lection 08
</commit_message>
<xml_diff>
--- a/08-OOP-Inheritance-Polymorphism/02. Aggregators.docx
+++ b/08-OOP-Inheritance-Polymorphism/02. Aggregators.docx
@@ -1,14 +1,13 @@
 
 <file path=word/document.xml><?xml version="1.0" encoding="utf-8"?>
-<w:document xmlns:wpc="http://schemas.microsoft.com/office/word/2010/wordprocessingCanvas" xmlns:cx="http://schemas.microsoft.com/office/drawing/2014/chartex" xmlns:cx1="http://schemas.microsoft.com/office/drawing/2015/9/8/chartex" xmlns:cx2="http://schemas.microsoft.com/office/drawing/2015/10/21/chartex" xmlns:cx3="http://schemas.microsoft.com/office/drawing/2016/5/9/chartex" xmlns:cx4="http://schemas.microsoft.com/office/drawing/2016/5/10/chartex" xmlns:cx5="http://schemas.microsoft.com/office/drawing/2016/5/11/chartex" xmlns:cx6="http://schemas.microsoft.com/office/drawing/2016/5/12/chartex" xmlns:cx7="http://schemas.microsoft.com/office/drawing/2016/5/13/chartex" xmlns:cx8="http://schemas.microsoft.com/office/drawing/2016/5/14/chartex" xmlns:mc="http://schemas.openxmlformats.org/markup-compatibility/2006" xmlns:aink="http://schemas.microsoft.com/office/drawing/2016/ink" xmlns:am3d="http://schemas.microsoft.com/office/drawing/2017/model3d" xmlns:o="urn:schemas-microsoft-com:office:office" xmlns:r="http://schemas.openxmlformats.org/officeDocument/2006/relationships" xmlns:m="http://schemas.openxmlformats.org/officeDocument/2006/math" xmlns:v="urn:schemas-microsoft-com:vml" xmlns:wp14="http://schemas.microsoft.com/office/word/2010/wordprocessingDrawing" xmlns:wp="http://schemas.openxmlformats.org/drawingml/2006/wordprocessingDrawing" xmlns:w10="urn:schemas-microsoft-com:office:word" xmlns:w="http://schemas.openxmlformats.org/wordprocessingml/2006/main" xmlns:w14="http://schemas.microsoft.com/office/word/2010/wordml" xmlns:w15="http://schemas.microsoft.com/office/word/2012/wordml" xmlns:w16cid="http://schemas.microsoft.com/office/word/2016/wordml/cid" xmlns:w16se="http://schemas.microsoft.com/office/word/2015/wordml/symex" xmlns:wpg="http://schemas.microsoft.com/office/word/2010/wordprocessingGroup" xmlns:wpi="http://schemas.microsoft.com/office/word/2010/wordprocessingInk" xmlns:wne="http://schemas.microsoft.com/office/word/2006/wordml" xmlns:wps="http://schemas.microsoft.com/office/word/2010/wordprocessingShape" mc:Ignorable="w14 w15 w16se w16cid wp14">
+<w:document xmlns:wpc="http://schemas.microsoft.com/office/word/2010/wordprocessingCanvas" xmlns:mc="http://schemas.openxmlformats.org/markup-compatibility/2006" xmlns:o="urn:schemas-microsoft-com:office:office" xmlns:r="http://schemas.openxmlformats.org/officeDocument/2006/relationships" xmlns:m="http://schemas.openxmlformats.org/officeDocument/2006/math" xmlns:v="urn:schemas-microsoft-com:vml" xmlns:wp14="http://schemas.microsoft.com/office/word/2010/wordprocessingDrawing" xmlns:wp="http://schemas.openxmlformats.org/drawingml/2006/wordprocessingDrawing" xmlns:w10="urn:schemas-microsoft-com:office:word" xmlns:w="http://schemas.openxmlformats.org/wordprocessingml/2006/main" xmlns:w14="http://schemas.microsoft.com/office/word/2010/wordml" xmlns:w15="http://schemas.microsoft.com/office/word/2012/wordml" xmlns:wpg="http://schemas.microsoft.com/office/word/2010/wordprocessingGroup" xmlns:wpi="http://schemas.microsoft.com/office/word/2010/wordprocessingInk" xmlns:wne="http://schemas.microsoft.com/office/word/2006/wordml" xmlns:wps="http://schemas.microsoft.com/office/word/2010/wordprocessingShape" mc:Ignorable="w14 w15 wp14">
   <w:body>
     <w:p>
       <w:pPr>
         <w:pStyle w:val="Heading1"/>
       </w:pPr>
-      <w:r>
-        <w:t>0</w:t>
-      </w:r>
+      <w:bookmarkStart w:id="0" w:name="_GoBack"/>
+      <w:bookmarkEnd w:id="0"/>
       <w:r>
         <w:t>8</w:t>
       </w:r>
@@ -167,8 +166,6 @@
       <w:r>
         <w:t>output but</w:t>
       </w:r>
-      <w:bookmarkStart w:id="0" w:name="_GoBack"/>
-      <w:bookmarkEnd w:id="0"/>
       <w:r>
         <w:t xml:space="preserve"> lacks </w:t>
       </w:r>
@@ -527,7 +524,7 @@
 </file>
 
 <file path=word/endnotes.xml><?xml version="1.0" encoding="utf-8"?>
-<w:endnotes xmlns:wpc="http://schemas.microsoft.com/office/word/2010/wordprocessingCanvas" xmlns:cx="http://schemas.microsoft.com/office/drawing/2014/chartex" xmlns:cx1="http://schemas.microsoft.com/office/drawing/2015/9/8/chartex" xmlns:cx2="http://schemas.microsoft.com/office/drawing/2015/10/21/chartex" xmlns:cx3="http://schemas.microsoft.com/office/drawing/2016/5/9/chartex" xmlns:cx4="http://schemas.microsoft.com/office/drawing/2016/5/10/chartex" xmlns:cx5="http://schemas.microsoft.com/office/drawing/2016/5/11/chartex" xmlns:cx6="http://schemas.microsoft.com/office/drawing/2016/5/12/chartex" xmlns:cx7="http://schemas.microsoft.com/office/drawing/2016/5/13/chartex" xmlns:cx8="http://schemas.microsoft.com/office/drawing/2016/5/14/chartex" xmlns:mc="http://schemas.openxmlformats.org/markup-compatibility/2006" xmlns:aink="http://schemas.microsoft.com/office/drawing/2016/ink" xmlns:am3d="http://schemas.microsoft.com/office/drawing/2017/model3d" xmlns:o="urn:schemas-microsoft-com:office:office" xmlns:r="http://schemas.openxmlformats.org/officeDocument/2006/relationships" xmlns:m="http://schemas.openxmlformats.org/officeDocument/2006/math" xmlns:v="urn:schemas-microsoft-com:vml" xmlns:wp14="http://schemas.microsoft.com/office/word/2010/wordprocessingDrawing" xmlns:wp="http://schemas.openxmlformats.org/drawingml/2006/wordprocessingDrawing" xmlns:w10="urn:schemas-microsoft-com:office:word" xmlns:w="http://schemas.openxmlformats.org/wordprocessingml/2006/main" xmlns:w14="http://schemas.microsoft.com/office/word/2010/wordml" xmlns:w15="http://schemas.microsoft.com/office/word/2012/wordml" xmlns:w16cid="http://schemas.microsoft.com/office/word/2016/wordml/cid" xmlns:w16se="http://schemas.microsoft.com/office/word/2015/wordml/symex" xmlns:wpg="http://schemas.microsoft.com/office/word/2010/wordprocessingGroup" xmlns:wpi="http://schemas.microsoft.com/office/word/2010/wordprocessingInk" xmlns:wne="http://schemas.microsoft.com/office/word/2006/wordml" xmlns:wps="http://schemas.microsoft.com/office/word/2010/wordprocessingShape" mc:Ignorable="w14 w15 w16se w16cid wp14">
+<w:endnotes xmlns:wpc="http://schemas.microsoft.com/office/word/2010/wordprocessingCanvas" xmlns:mc="http://schemas.openxmlformats.org/markup-compatibility/2006" xmlns:o="urn:schemas-microsoft-com:office:office" xmlns:r="http://schemas.openxmlformats.org/officeDocument/2006/relationships" xmlns:m="http://schemas.openxmlformats.org/officeDocument/2006/math" xmlns:v="urn:schemas-microsoft-com:vml" xmlns:wp14="http://schemas.microsoft.com/office/word/2010/wordprocessingDrawing" xmlns:wp="http://schemas.openxmlformats.org/drawingml/2006/wordprocessingDrawing" xmlns:w10="urn:schemas-microsoft-com:office:word" xmlns:w="http://schemas.openxmlformats.org/wordprocessingml/2006/main" xmlns:w14="http://schemas.microsoft.com/office/word/2010/wordml" xmlns:w15="http://schemas.microsoft.com/office/word/2012/wordml" xmlns:wpg="http://schemas.microsoft.com/office/word/2010/wordprocessingGroup" xmlns:wpi="http://schemas.microsoft.com/office/word/2010/wordprocessingInk" xmlns:wne="http://schemas.microsoft.com/office/word/2006/wordml" xmlns:wps="http://schemas.microsoft.com/office/word/2010/wordprocessingShape" mc:Ignorable="w14 w15 wp14">
   <w:endnote w:type="separator" w:id="-1">
     <w:p>
       <w:pPr>
@@ -552,7 +549,7 @@
 </file>
 
 <file path=word/footer1.xml><?xml version="1.0" encoding="utf-8"?>
-<w:ftr xmlns:wpc="http://schemas.microsoft.com/office/word/2010/wordprocessingCanvas" xmlns:cx="http://schemas.microsoft.com/office/drawing/2014/chartex" xmlns:cx1="http://schemas.microsoft.com/office/drawing/2015/9/8/chartex" xmlns:cx2="http://schemas.microsoft.com/office/drawing/2015/10/21/chartex" xmlns:cx3="http://schemas.microsoft.com/office/drawing/2016/5/9/chartex" xmlns:cx4="http://schemas.microsoft.com/office/drawing/2016/5/10/chartex" xmlns:cx5="http://schemas.microsoft.com/office/drawing/2016/5/11/chartex" xmlns:cx6="http://schemas.microsoft.com/office/drawing/2016/5/12/chartex" xmlns:cx7="http://schemas.microsoft.com/office/drawing/2016/5/13/chartex" xmlns:cx8="http://schemas.microsoft.com/office/drawing/2016/5/14/chartex" xmlns:mc="http://schemas.openxmlformats.org/markup-compatibility/2006" xmlns:aink="http://schemas.microsoft.com/office/drawing/2016/ink" xmlns:am3d="http://schemas.microsoft.com/office/drawing/2017/model3d" xmlns:o="urn:schemas-microsoft-com:office:office" xmlns:r="http://schemas.openxmlformats.org/officeDocument/2006/relationships" xmlns:m="http://schemas.openxmlformats.org/officeDocument/2006/math" xmlns:v="urn:schemas-microsoft-com:vml" xmlns:wp14="http://schemas.microsoft.com/office/word/2010/wordprocessingDrawing" xmlns:wp="http://schemas.openxmlformats.org/drawingml/2006/wordprocessingDrawing" xmlns:w10="urn:schemas-microsoft-com:office:word" xmlns:w="http://schemas.openxmlformats.org/wordprocessingml/2006/main" xmlns:w14="http://schemas.microsoft.com/office/word/2010/wordml" xmlns:w15="http://schemas.microsoft.com/office/word/2012/wordml" xmlns:w16cid="http://schemas.microsoft.com/office/word/2016/wordml/cid" xmlns:w16se="http://schemas.microsoft.com/office/word/2015/wordml/symex" xmlns:wpg="http://schemas.microsoft.com/office/word/2010/wordprocessingGroup" xmlns:wpi="http://schemas.microsoft.com/office/word/2010/wordprocessingInk" xmlns:wne="http://schemas.microsoft.com/office/word/2006/wordml" xmlns:wps="http://schemas.microsoft.com/office/word/2010/wordprocessingShape" mc:Ignorable="w14 w15 w16se w16cid wp14">
+<w:ftr xmlns:wpc="http://schemas.microsoft.com/office/word/2010/wordprocessingCanvas" xmlns:mc="http://schemas.openxmlformats.org/markup-compatibility/2006" xmlns:o="urn:schemas-microsoft-com:office:office" xmlns:r="http://schemas.openxmlformats.org/officeDocument/2006/relationships" xmlns:m="http://schemas.openxmlformats.org/officeDocument/2006/math" xmlns:v="urn:schemas-microsoft-com:vml" xmlns:wp14="http://schemas.microsoft.com/office/word/2010/wordprocessingDrawing" xmlns:wp="http://schemas.openxmlformats.org/drawingml/2006/wordprocessingDrawing" xmlns:w10="urn:schemas-microsoft-com:office:word" xmlns:w="http://schemas.openxmlformats.org/wordprocessingml/2006/main" xmlns:w14="http://schemas.microsoft.com/office/word/2010/wordml" xmlns:w15="http://schemas.microsoft.com/office/word/2012/wordml" xmlns:wpg="http://schemas.microsoft.com/office/word/2010/wordprocessingGroup" xmlns:wpi="http://schemas.microsoft.com/office/word/2010/wordprocessingInk" xmlns:wne="http://schemas.microsoft.com/office/word/2006/wordml" xmlns:wps="http://schemas.microsoft.com/office/word/2010/wordprocessingShape" mc:Ignorable="w14 w15 wp14">
   <w:p>
     <w:pPr>
       <w:pStyle w:val="Footer"/>
@@ -692,7 +689,7 @@
         </mc:Choice>
         <mc:Fallback>
           <w:pict>
-            <v:line w14:anchorId="7BFE44B8" id="Straight Connector 19" o:spid="_x0000_s1026" style="position:absolute;flip:y;z-index:251660288;visibility:visible;mso-wrap-style:square;mso-width-percent:0;mso-height-percent:0;mso-wrap-distance-left:9pt;mso-wrap-distance-top:0;mso-wrap-distance-right:9pt;mso-wrap-distance-bottom:0;mso-position-horizontal:absolute;mso-position-horizontal-relative:text;mso-position-vertical:absolute;mso-position-vertical-relative:text;mso-width-percent:0;mso-height-percent:0;mso-width-relative:page;mso-height-relative:page" from="-.1pt,5.2pt" to="520.7pt,5.2pt" o:gfxdata="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" strokecolor="#f37123" strokeweight="1pt">
+            <v:line w14:anchorId="31B8A1A7" id="Straight Connector 19" o:spid="_x0000_s1026" style="position:absolute;flip:y;z-index:251660288;visibility:visible;mso-wrap-style:square;mso-width-percent:0;mso-height-percent:0;mso-wrap-distance-left:9pt;mso-wrap-distance-top:0;mso-wrap-distance-right:9pt;mso-wrap-distance-bottom:0;mso-position-horizontal:absolute;mso-position-horizontal-relative:text;mso-position-vertical:absolute;mso-position-vertical-relative:text;mso-width-percent:0;mso-height-percent:0;mso-width-relative:page;mso-height-relative:page" from="-.1pt,5.2pt" to="520.7pt,5.2pt" o:gfxdata="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" strokecolor="#f37123" strokeweight="1pt">
               <v:stroke endcap="round"/>
             </v:line>
           </w:pict>
@@ -825,7 +822,7 @@
                                     <pic:pic xmlns:pic="http://schemas.openxmlformats.org/drawingml/2006/picture">
                                       <pic:nvPicPr>
                                         <pic:cNvPr id="0" name="Picture 19">
-                                          <a:hlinkClick r:id="rId3"/>
+                                          <a:hlinkClick r:id="rId1"/>
                                         </pic:cNvPr>
                                         <pic:cNvPicPr>
                                           <a:picLocks noChangeAspect="1" noChangeArrowheads="1"/>
@@ -2175,7 +2172,7 @@
                               <w:sz w:val="18"/>
                               <w:szCs w:val="18"/>
                             </w:rPr>
-                            <w:t>3</w:t>
+                            <w:t>1</w:t>
                           </w:r>
                           <w:r>
                             <w:rPr>
@@ -2218,7 +2215,7 @@
                               <w:sz w:val="18"/>
                               <w:szCs w:val="18"/>
                             </w:rPr>
-                            <w:t>3</w:t>
+                            <w:t>1</w:t>
                           </w:r>
                           <w:r>
                             <w:rPr>
@@ -2296,7 +2293,7 @@
                         <w:sz w:val="18"/>
                         <w:szCs w:val="18"/>
                       </w:rPr>
-                      <w:t>3</w:t>
+                      <w:t>1</w:t>
                     </w:r>
                     <w:r>
                       <w:rPr>
@@ -2339,7 +2336,7 @@
                         <w:sz w:val="18"/>
                         <w:szCs w:val="18"/>
                       </w:rPr>
-                      <w:t>3</w:t>
+                      <w:t>1</w:t>
                     </w:r>
                     <w:r>
                       <w:rPr>
@@ -2361,7 +2358,7 @@
 </file>
 
 <file path=word/footnotes.xml><?xml version="1.0" encoding="utf-8"?>
-<w:footnotes xmlns:wpc="http://schemas.microsoft.com/office/word/2010/wordprocessingCanvas" xmlns:cx="http://schemas.microsoft.com/office/drawing/2014/chartex" xmlns:cx1="http://schemas.microsoft.com/office/drawing/2015/9/8/chartex" xmlns:cx2="http://schemas.microsoft.com/office/drawing/2015/10/21/chartex" xmlns:cx3="http://schemas.microsoft.com/office/drawing/2016/5/9/chartex" xmlns:cx4="http://schemas.microsoft.com/office/drawing/2016/5/10/chartex" xmlns:cx5="http://schemas.microsoft.com/office/drawing/2016/5/11/chartex" xmlns:cx6="http://schemas.microsoft.com/office/drawing/2016/5/12/chartex" xmlns:cx7="http://schemas.microsoft.com/office/drawing/2016/5/13/chartex" xmlns:cx8="http://schemas.microsoft.com/office/drawing/2016/5/14/chartex" xmlns:mc="http://schemas.openxmlformats.org/markup-compatibility/2006" xmlns:aink="http://schemas.microsoft.com/office/drawing/2016/ink" xmlns:am3d="http://schemas.microsoft.com/office/drawing/2017/model3d" xmlns:o="urn:schemas-microsoft-com:office:office" xmlns:r="http://schemas.openxmlformats.org/officeDocument/2006/relationships" xmlns:m="http://schemas.openxmlformats.org/officeDocument/2006/math" xmlns:v="urn:schemas-microsoft-com:vml" xmlns:wp14="http://schemas.microsoft.com/office/word/2010/wordprocessingDrawing" xmlns:wp="http://schemas.openxmlformats.org/drawingml/2006/wordprocessingDrawing" xmlns:w10="urn:schemas-microsoft-com:office:word" xmlns:w="http://schemas.openxmlformats.org/wordprocessingml/2006/main" xmlns:w14="http://schemas.microsoft.com/office/word/2010/wordml" xmlns:w15="http://schemas.microsoft.com/office/word/2012/wordml" xmlns:w16cid="http://schemas.microsoft.com/office/word/2016/wordml/cid" xmlns:w16se="http://schemas.microsoft.com/office/word/2015/wordml/symex" xmlns:wpg="http://schemas.microsoft.com/office/word/2010/wordprocessingGroup" xmlns:wpi="http://schemas.microsoft.com/office/word/2010/wordprocessingInk" xmlns:wne="http://schemas.microsoft.com/office/word/2006/wordml" xmlns:wps="http://schemas.microsoft.com/office/word/2010/wordprocessingShape" mc:Ignorable="w14 w15 w16se w16cid wp14">
+<w:footnotes xmlns:wpc="http://schemas.microsoft.com/office/word/2010/wordprocessingCanvas" xmlns:mc="http://schemas.openxmlformats.org/markup-compatibility/2006" xmlns:o="urn:schemas-microsoft-com:office:office" xmlns:r="http://schemas.openxmlformats.org/officeDocument/2006/relationships" xmlns:m="http://schemas.openxmlformats.org/officeDocument/2006/math" xmlns:v="urn:schemas-microsoft-com:vml" xmlns:wp14="http://schemas.microsoft.com/office/word/2010/wordprocessingDrawing" xmlns:wp="http://schemas.openxmlformats.org/drawingml/2006/wordprocessingDrawing" xmlns:w10="urn:schemas-microsoft-com:office:word" xmlns:w="http://schemas.openxmlformats.org/wordprocessingml/2006/main" xmlns:w14="http://schemas.microsoft.com/office/word/2010/wordml" xmlns:w15="http://schemas.microsoft.com/office/word/2012/wordml" xmlns:wpg="http://schemas.microsoft.com/office/word/2010/wordprocessingGroup" xmlns:wpi="http://schemas.microsoft.com/office/word/2010/wordprocessingInk" xmlns:wne="http://schemas.microsoft.com/office/word/2006/wordml" xmlns:wps="http://schemas.microsoft.com/office/word/2010/wordprocessingShape" mc:Ignorable="w14 w15 wp14">
   <w:footnote w:type="separator" w:id="-1">
     <w:p>
       <w:pPr>
@@ -2386,7 +2383,7 @@
 </file>
 
 <file path=word/header1.xml><?xml version="1.0" encoding="utf-8"?>
-<w:hdr xmlns:wpc="http://schemas.microsoft.com/office/word/2010/wordprocessingCanvas" xmlns:cx="http://schemas.microsoft.com/office/drawing/2014/chartex" xmlns:cx1="http://schemas.microsoft.com/office/drawing/2015/9/8/chartex" xmlns:cx2="http://schemas.microsoft.com/office/drawing/2015/10/21/chartex" xmlns:cx3="http://schemas.microsoft.com/office/drawing/2016/5/9/chartex" xmlns:cx4="http://schemas.microsoft.com/office/drawing/2016/5/10/chartex" xmlns:cx5="http://schemas.microsoft.com/office/drawing/2016/5/11/chartex" xmlns:cx6="http://schemas.microsoft.com/office/drawing/2016/5/12/chartex" xmlns:cx7="http://schemas.microsoft.com/office/drawing/2016/5/13/chartex" xmlns:cx8="http://schemas.microsoft.com/office/drawing/2016/5/14/chartex" xmlns:mc="http://schemas.openxmlformats.org/markup-compatibility/2006" xmlns:aink="http://schemas.microsoft.com/office/drawing/2016/ink" xmlns:am3d="http://schemas.microsoft.com/office/drawing/2017/model3d" xmlns:o="urn:schemas-microsoft-com:office:office" xmlns:r="http://schemas.openxmlformats.org/officeDocument/2006/relationships" xmlns:m="http://schemas.openxmlformats.org/officeDocument/2006/math" xmlns:v="urn:schemas-microsoft-com:vml" xmlns:wp14="http://schemas.microsoft.com/office/word/2010/wordprocessingDrawing" xmlns:wp="http://schemas.openxmlformats.org/drawingml/2006/wordprocessingDrawing" xmlns:w10="urn:schemas-microsoft-com:office:word" xmlns:w="http://schemas.openxmlformats.org/wordprocessingml/2006/main" xmlns:w14="http://schemas.microsoft.com/office/word/2010/wordml" xmlns:w15="http://schemas.microsoft.com/office/word/2012/wordml" xmlns:w16cid="http://schemas.microsoft.com/office/word/2016/wordml/cid" xmlns:w16se="http://schemas.microsoft.com/office/word/2015/wordml/symex" xmlns:wpg="http://schemas.microsoft.com/office/word/2010/wordprocessingGroup" xmlns:wpi="http://schemas.microsoft.com/office/word/2010/wordprocessingInk" xmlns:wne="http://schemas.microsoft.com/office/word/2006/wordml" xmlns:wps="http://schemas.microsoft.com/office/word/2010/wordprocessingShape" mc:Ignorable="w14 w15 w16se w16cid wp14">
+<w:hdr xmlns:wpc="http://schemas.microsoft.com/office/word/2010/wordprocessingCanvas" xmlns:mc="http://schemas.openxmlformats.org/markup-compatibility/2006" xmlns:o="urn:schemas-microsoft-com:office:office" xmlns:r="http://schemas.openxmlformats.org/officeDocument/2006/relationships" xmlns:m="http://schemas.openxmlformats.org/officeDocument/2006/math" xmlns:v="urn:schemas-microsoft-com:vml" xmlns:wp14="http://schemas.microsoft.com/office/word/2010/wordprocessingDrawing" xmlns:wp="http://schemas.openxmlformats.org/drawingml/2006/wordprocessingDrawing" xmlns:w10="urn:schemas-microsoft-com:office:word" xmlns:w="http://schemas.openxmlformats.org/wordprocessingml/2006/main" xmlns:w14="http://schemas.microsoft.com/office/word/2010/wordml" xmlns:w15="http://schemas.microsoft.com/office/word/2012/wordml" xmlns:wpg="http://schemas.microsoft.com/office/word/2010/wordprocessingGroup" xmlns:wpi="http://schemas.microsoft.com/office/word/2010/wordprocessingInk" xmlns:wne="http://schemas.microsoft.com/office/word/2006/wordml" xmlns:wps="http://schemas.microsoft.com/office/word/2010/wordprocessingShape" mc:Ignorable="w14 w15 wp14">
   <w:p>
     <w:pPr>
       <w:pStyle w:val="Header"/>
@@ -2397,8 +2394,8 @@
 </file>
 
 <file path=word/numbering.xml><?xml version="1.0" encoding="utf-8"?>
-<w:numbering xmlns:wpc="http://schemas.microsoft.com/office/word/2010/wordprocessingCanvas" xmlns:cx="http://schemas.microsoft.com/office/drawing/2014/chartex" xmlns:cx1="http://schemas.microsoft.com/office/drawing/2015/9/8/chartex" xmlns:cx2="http://schemas.microsoft.com/office/drawing/2015/10/21/chartex" xmlns:cx3="http://schemas.microsoft.com/office/drawing/2016/5/9/chartex" xmlns:cx4="http://schemas.microsoft.com/office/drawing/2016/5/10/chartex" xmlns:cx5="http://schemas.microsoft.com/office/drawing/2016/5/11/chartex" xmlns:cx6="http://schemas.microsoft.com/office/drawing/2016/5/12/chartex" xmlns:cx7="http://schemas.microsoft.com/office/drawing/2016/5/13/chartex" xmlns:cx8="http://schemas.microsoft.com/office/drawing/2016/5/14/chartex" xmlns:mc="http://schemas.openxmlformats.org/markup-compatibility/2006" xmlns:aink="http://schemas.microsoft.com/office/drawing/2016/ink" xmlns:am3d="http://schemas.microsoft.com/office/drawing/2017/model3d" xmlns:o="urn:schemas-microsoft-com:office:office" xmlns:r="http://schemas.openxmlformats.org/officeDocument/2006/relationships" xmlns:m="http://schemas.openxmlformats.org/officeDocument/2006/math" xmlns:v="urn:schemas-microsoft-com:vml" xmlns:wp14="http://schemas.microsoft.com/office/word/2010/wordprocessingDrawing" xmlns:wp="http://schemas.openxmlformats.org/drawingml/2006/wordprocessingDrawing" xmlns:w10="urn:schemas-microsoft-com:office:word" xmlns:w="http://schemas.openxmlformats.org/wordprocessingml/2006/main" xmlns:w14="http://schemas.microsoft.com/office/word/2010/wordml" xmlns:w15="http://schemas.microsoft.com/office/word/2012/wordml" xmlns:w16cid="http://schemas.microsoft.com/office/word/2016/wordml/cid" xmlns:w16se="http://schemas.microsoft.com/office/word/2015/wordml/symex" xmlns:wpg="http://schemas.microsoft.com/office/word/2010/wordprocessingGroup" xmlns:wpi="http://schemas.microsoft.com/office/word/2010/wordprocessingInk" xmlns:wne="http://schemas.microsoft.com/office/word/2006/wordml" xmlns:wps="http://schemas.microsoft.com/office/word/2010/wordprocessingShape" mc:Ignorable="w14 w15 w16se w16cid wp14">
-  <w:abstractNum w:abstractNumId="0" w15:restartNumberingAfterBreak="0">
+<w:numbering xmlns:wpc="http://schemas.microsoft.com/office/word/2010/wordprocessingCanvas" xmlns:mc="http://schemas.openxmlformats.org/markup-compatibility/2006" xmlns:o="urn:schemas-microsoft-com:office:office" xmlns:r="http://schemas.openxmlformats.org/officeDocument/2006/relationships" xmlns:m="http://schemas.openxmlformats.org/officeDocument/2006/math" xmlns:v="urn:schemas-microsoft-com:vml" xmlns:wp14="http://schemas.microsoft.com/office/word/2010/wordprocessingDrawing" xmlns:wp="http://schemas.openxmlformats.org/drawingml/2006/wordprocessingDrawing" xmlns:w10="urn:schemas-microsoft-com:office:word" xmlns:w="http://schemas.openxmlformats.org/wordprocessingml/2006/main" xmlns:w14="http://schemas.microsoft.com/office/word/2010/wordml" xmlns:w15="http://schemas.microsoft.com/office/word/2012/wordml" xmlns:wpg="http://schemas.microsoft.com/office/word/2010/wordprocessingGroup" xmlns:wpi="http://schemas.microsoft.com/office/word/2010/wordprocessingInk" xmlns:wne="http://schemas.microsoft.com/office/word/2006/wordml" xmlns:wps="http://schemas.microsoft.com/office/word/2010/wordprocessingShape" mc:Ignorable="w14 w15 wp14">
+  <w:abstractNum w:abstractNumId="0">
     <w:nsid w:val="04E60920"/>
     <w:multiLevelType w:val="hybridMultilevel"/>
     <w:tmpl w:val="9DB0F662"/>
@@ -2511,7 +2508,7 @@
       </w:rPr>
     </w:lvl>
   </w:abstractNum>
-  <w:abstractNum w:abstractNumId="1" w15:restartNumberingAfterBreak="0">
+  <w:abstractNum w:abstractNumId="1">
     <w:nsid w:val="0BCB1966"/>
     <w:multiLevelType w:val="hybridMultilevel"/>
     <w:tmpl w:val="288856D8"/>
@@ -2624,7 +2621,7 @@
       </w:rPr>
     </w:lvl>
   </w:abstractNum>
-  <w:abstractNum w:abstractNumId="2" w15:restartNumberingAfterBreak="0">
+  <w:abstractNum w:abstractNumId="2">
     <w:nsid w:val="0D150978"/>
     <w:multiLevelType w:val="hybridMultilevel"/>
     <w:tmpl w:val="184A0ED8"/>
@@ -2716,7 +2713,7 @@
       </w:pPr>
     </w:lvl>
   </w:abstractNum>
-  <w:abstractNum w:abstractNumId="3" w15:restartNumberingAfterBreak="0">
+  <w:abstractNum w:abstractNumId="3">
     <w:nsid w:val="0EE938A5"/>
     <w:multiLevelType w:val="hybridMultilevel"/>
     <w:tmpl w:val="D16E0A94"/>
@@ -2828,7 +2825,7 @@
       </w:rPr>
     </w:lvl>
   </w:abstractNum>
-  <w:abstractNum w:abstractNumId="4" w15:restartNumberingAfterBreak="0">
+  <w:abstractNum w:abstractNumId="4">
     <w:nsid w:val="12D46FE6"/>
     <w:multiLevelType w:val="hybridMultilevel"/>
     <w:tmpl w:val="2E189FDA"/>
@@ -2941,7 +2938,7 @@
       </w:rPr>
     </w:lvl>
   </w:abstractNum>
-  <w:abstractNum w:abstractNumId="5" w15:restartNumberingAfterBreak="0">
+  <w:abstractNum w:abstractNumId="5">
     <w:nsid w:val="13A00DEC"/>
     <w:multiLevelType w:val="hybridMultilevel"/>
     <w:tmpl w:val="A9E40BD8"/>
@@ -3028,7 +3025,7 @@
       </w:pPr>
     </w:lvl>
   </w:abstractNum>
-  <w:abstractNum w:abstractNumId="6" w15:restartNumberingAfterBreak="0">
+  <w:abstractNum w:abstractNumId="6">
     <w:nsid w:val="19FC108B"/>
     <w:multiLevelType w:val="hybridMultilevel"/>
     <w:tmpl w:val="5AE21E18"/>
@@ -3141,7 +3138,7 @@
       </w:rPr>
     </w:lvl>
   </w:abstractNum>
-  <w:abstractNum w:abstractNumId="7" w15:restartNumberingAfterBreak="0">
+  <w:abstractNum w:abstractNumId="7">
     <w:nsid w:val="1D3C450D"/>
     <w:multiLevelType w:val="hybridMultilevel"/>
     <w:tmpl w:val="0732809A"/>
@@ -3230,7 +3227,7 @@
       </w:pPr>
     </w:lvl>
   </w:abstractNum>
-  <w:abstractNum w:abstractNumId="8" w15:restartNumberingAfterBreak="0">
+  <w:abstractNum w:abstractNumId="8">
     <w:nsid w:val="1DAD2515"/>
     <w:multiLevelType w:val="hybridMultilevel"/>
     <w:tmpl w:val="9C1E9A04"/>
@@ -3343,7 +3340,7 @@
       </w:rPr>
     </w:lvl>
   </w:abstractNum>
-  <w:abstractNum w:abstractNumId="9" w15:restartNumberingAfterBreak="0">
+  <w:abstractNum w:abstractNumId="9">
     <w:nsid w:val="22CD3F94"/>
     <w:multiLevelType w:val="hybridMultilevel"/>
     <w:tmpl w:val="A044FDFA"/>
@@ -3429,7 +3426,7 @@
       </w:pPr>
     </w:lvl>
   </w:abstractNum>
-  <w:abstractNum w:abstractNumId="10" w15:restartNumberingAfterBreak="0">
+  <w:abstractNum w:abstractNumId="10">
     <w:nsid w:val="23536430"/>
     <w:multiLevelType w:val="hybridMultilevel"/>
     <w:tmpl w:val="88CCA070"/>
@@ -3542,7 +3539,7 @@
       </w:rPr>
     </w:lvl>
   </w:abstractNum>
-  <w:abstractNum w:abstractNumId="11" w15:restartNumberingAfterBreak="0">
+  <w:abstractNum w:abstractNumId="11">
     <w:nsid w:val="23C737F5"/>
     <w:multiLevelType w:val="hybridMultilevel"/>
     <w:tmpl w:val="13202166"/>
@@ -3631,7 +3628,7 @@
       </w:pPr>
     </w:lvl>
   </w:abstractNum>
-  <w:abstractNum w:abstractNumId="12" w15:restartNumberingAfterBreak="0">
+  <w:abstractNum w:abstractNumId="12">
     <w:nsid w:val="253348C0"/>
     <w:multiLevelType w:val="hybridMultilevel"/>
     <w:tmpl w:val="5CC6AF8A"/>
@@ -3719,7 +3716,7 @@
       </w:pPr>
     </w:lvl>
   </w:abstractNum>
-  <w:abstractNum w:abstractNumId="13" w15:restartNumberingAfterBreak="0">
+  <w:abstractNum w:abstractNumId="13">
     <w:nsid w:val="26413526"/>
     <w:multiLevelType w:val="hybridMultilevel"/>
     <w:tmpl w:val="A1B4F3F4"/>
@@ -3805,7 +3802,7 @@
       </w:pPr>
     </w:lvl>
   </w:abstractNum>
-  <w:abstractNum w:abstractNumId="14" w15:restartNumberingAfterBreak="0">
+  <w:abstractNum w:abstractNumId="14">
     <w:nsid w:val="264860D5"/>
     <w:multiLevelType w:val="hybridMultilevel"/>
     <w:tmpl w:val="1F1CB5CE"/>
@@ -3894,7 +3891,7 @@
       </w:pPr>
     </w:lvl>
   </w:abstractNum>
-  <w:abstractNum w:abstractNumId="15" w15:restartNumberingAfterBreak="0">
+  <w:abstractNum w:abstractNumId="15">
     <w:nsid w:val="268274C7"/>
     <w:multiLevelType w:val="hybridMultilevel"/>
     <w:tmpl w:val="0732809A"/>
@@ -3983,7 +3980,7 @@
       </w:pPr>
     </w:lvl>
   </w:abstractNum>
-  <w:abstractNum w:abstractNumId="16" w15:restartNumberingAfterBreak="0">
+  <w:abstractNum w:abstractNumId="16">
     <w:nsid w:val="26FD746A"/>
     <w:multiLevelType w:val="hybridMultilevel"/>
     <w:tmpl w:val="B53A1E8C"/>
@@ -4095,7 +4092,7 @@
       </w:rPr>
     </w:lvl>
   </w:abstractNum>
-  <w:abstractNum w:abstractNumId="17" w15:restartNumberingAfterBreak="0">
+  <w:abstractNum w:abstractNumId="17">
     <w:nsid w:val="2C5B53B7"/>
     <w:multiLevelType w:val="hybridMultilevel"/>
     <w:tmpl w:val="98BE5D62"/>
@@ -4190,7 +4187,7 @@
       </w:pPr>
     </w:lvl>
   </w:abstractNum>
-  <w:abstractNum w:abstractNumId="18" w15:restartNumberingAfterBreak="0">
+  <w:abstractNum w:abstractNumId="18">
     <w:nsid w:val="2D7F2EDF"/>
     <w:multiLevelType w:val="hybridMultilevel"/>
     <w:tmpl w:val="A6CC6DE0"/>
@@ -4303,7 +4300,7 @@
       </w:rPr>
     </w:lvl>
   </w:abstractNum>
-  <w:abstractNum w:abstractNumId="19" w15:restartNumberingAfterBreak="0">
+  <w:abstractNum w:abstractNumId="19">
     <w:nsid w:val="326B7ADF"/>
     <w:multiLevelType w:val="hybridMultilevel"/>
     <w:tmpl w:val="243464B4"/>
@@ -4398,7 +4395,7 @@
       </w:pPr>
     </w:lvl>
   </w:abstractNum>
-  <w:abstractNum w:abstractNumId="20" w15:restartNumberingAfterBreak="0">
+  <w:abstractNum w:abstractNumId="20">
     <w:nsid w:val="36F1759A"/>
     <w:multiLevelType w:val="hybridMultilevel"/>
     <w:tmpl w:val="AC4C80EA"/>
@@ -4511,7 +4508,7 @@
       </w:rPr>
     </w:lvl>
   </w:abstractNum>
-  <w:abstractNum w:abstractNumId="21" w15:restartNumberingAfterBreak="0">
+  <w:abstractNum w:abstractNumId="21">
     <w:nsid w:val="385C6CB3"/>
     <w:multiLevelType w:val="hybridMultilevel"/>
     <w:tmpl w:val="C1C67C5C"/>
@@ -4624,7 +4621,7 @@
       </w:rPr>
     </w:lvl>
   </w:abstractNum>
-  <w:abstractNum w:abstractNumId="22" w15:restartNumberingAfterBreak="0">
+  <w:abstractNum w:abstractNumId="22">
     <w:nsid w:val="40B63A43"/>
     <w:multiLevelType w:val="hybridMultilevel"/>
     <w:tmpl w:val="4D9EFB84"/>
@@ -4719,7 +4716,7 @@
       </w:pPr>
     </w:lvl>
   </w:abstractNum>
-  <w:abstractNum w:abstractNumId="23" w15:restartNumberingAfterBreak="0">
+  <w:abstractNum w:abstractNumId="23">
     <w:nsid w:val="41797EE8"/>
     <w:multiLevelType w:val="hybridMultilevel"/>
     <w:tmpl w:val="B832E442"/>
@@ -4832,7 +4829,7 @@
       </w:pPr>
     </w:lvl>
   </w:abstractNum>
-  <w:abstractNum w:abstractNumId="24" w15:restartNumberingAfterBreak="0">
+  <w:abstractNum w:abstractNumId="24">
     <w:nsid w:val="44BC2519"/>
     <w:multiLevelType w:val="hybridMultilevel"/>
     <w:tmpl w:val="EEB2B3B6"/>
@@ -4921,7 +4918,7 @@
       </w:pPr>
     </w:lvl>
   </w:abstractNum>
-  <w:abstractNum w:abstractNumId="25" w15:restartNumberingAfterBreak="0">
+  <w:abstractNum w:abstractNumId="25">
     <w:nsid w:val="46E63813"/>
     <w:multiLevelType w:val="hybridMultilevel"/>
     <w:tmpl w:val="0CA45F88"/>
@@ -5010,7 +5007,7 @@
       </w:pPr>
     </w:lvl>
   </w:abstractNum>
-  <w:abstractNum w:abstractNumId="26" w15:restartNumberingAfterBreak="0">
+  <w:abstractNum w:abstractNumId="26">
     <w:nsid w:val="4D796141"/>
     <w:multiLevelType w:val="hybridMultilevel"/>
     <w:tmpl w:val="91D04A66"/>
@@ -5123,7 +5120,7 @@
       </w:rPr>
     </w:lvl>
   </w:abstractNum>
-  <w:abstractNum w:abstractNumId="27" w15:restartNumberingAfterBreak="0">
+  <w:abstractNum w:abstractNumId="27">
     <w:nsid w:val="4F5B2890"/>
     <w:multiLevelType w:val="hybridMultilevel"/>
     <w:tmpl w:val="9FAE4850"/>
@@ -5236,7 +5233,7 @@
       </w:rPr>
     </w:lvl>
   </w:abstractNum>
-  <w:abstractNum w:abstractNumId="28" w15:restartNumberingAfterBreak="0">
+  <w:abstractNum w:abstractNumId="28">
     <w:nsid w:val="50F62E8C"/>
     <w:multiLevelType w:val="hybridMultilevel"/>
     <w:tmpl w:val="E78C85C0"/>
@@ -5349,7 +5346,7 @@
       </w:rPr>
     </w:lvl>
   </w:abstractNum>
-  <w:abstractNum w:abstractNumId="29" w15:restartNumberingAfterBreak="0">
+  <w:abstractNum w:abstractNumId="29">
     <w:nsid w:val="5507266E"/>
     <w:multiLevelType w:val="hybridMultilevel"/>
     <w:tmpl w:val="22522E3A"/>
@@ -5462,7 +5459,7 @@
       </w:rPr>
     </w:lvl>
   </w:abstractNum>
-  <w:abstractNum w:abstractNumId="30" w15:restartNumberingAfterBreak="0">
+  <w:abstractNum w:abstractNumId="30">
     <w:nsid w:val="55990837"/>
     <w:multiLevelType w:val="hybridMultilevel"/>
     <w:tmpl w:val="960254F8"/>
@@ -5575,7 +5572,7 @@
       </w:rPr>
     </w:lvl>
   </w:abstractNum>
-  <w:abstractNum w:abstractNumId="31" w15:restartNumberingAfterBreak="0">
+  <w:abstractNum w:abstractNumId="31">
     <w:nsid w:val="55BC60FF"/>
     <w:multiLevelType w:val="hybridMultilevel"/>
     <w:tmpl w:val="C1FC87D6"/>
@@ -5664,7 +5661,7 @@
       </w:pPr>
     </w:lvl>
   </w:abstractNum>
-  <w:abstractNum w:abstractNumId="32" w15:restartNumberingAfterBreak="0">
+  <w:abstractNum w:abstractNumId="32">
     <w:nsid w:val="57FD43D1"/>
     <w:multiLevelType w:val="hybridMultilevel"/>
     <w:tmpl w:val="A36A9E3E"/>
@@ -5752,7 +5749,7 @@
       </w:pPr>
     </w:lvl>
   </w:abstractNum>
-  <w:abstractNum w:abstractNumId="33" w15:restartNumberingAfterBreak="0">
+  <w:abstractNum w:abstractNumId="33">
     <w:nsid w:val="5E7757B2"/>
     <w:multiLevelType w:val="multilevel"/>
     <w:tmpl w:val="0E203B02"/>
@@ -5838,7 +5835,7 @@
       </w:pPr>
     </w:lvl>
   </w:abstractNum>
-  <w:abstractNum w:abstractNumId="34" w15:restartNumberingAfterBreak="0">
+  <w:abstractNum w:abstractNumId="34">
     <w:nsid w:val="5F9A715F"/>
     <w:multiLevelType w:val="hybridMultilevel"/>
     <w:tmpl w:val="4B26630C"/>
@@ -5951,7 +5948,7 @@
       </w:rPr>
     </w:lvl>
   </w:abstractNum>
-  <w:abstractNum w:abstractNumId="35" w15:restartNumberingAfterBreak="0">
+  <w:abstractNum w:abstractNumId="35">
     <w:nsid w:val="609D235C"/>
     <w:multiLevelType w:val="hybridMultilevel"/>
     <w:tmpl w:val="848696AC"/>
@@ -6064,7 +6061,7 @@
       </w:rPr>
     </w:lvl>
   </w:abstractNum>
-  <w:abstractNum w:abstractNumId="36" w15:restartNumberingAfterBreak="0">
+  <w:abstractNum w:abstractNumId="36">
     <w:nsid w:val="60FC6BB4"/>
     <w:multiLevelType w:val="hybridMultilevel"/>
     <w:tmpl w:val="671E692E"/>
@@ -6177,7 +6174,7 @@
       </w:rPr>
     </w:lvl>
   </w:abstractNum>
-  <w:abstractNum w:abstractNumId="37" w15:restartNumberingAfterBreak="0">
+  <w:abstractNum w:abstractNumId="37">
     <w:nsid w:val="636274E2"/>
     <w:multiLevelType w:val="hybridMultilevel"/>
     <w:tmpl w:val="0732809A"/>
@@ -6266,7 +6263,7 @@
       </w:pPr>
     </w:lvl>
   </w:abstractNum>
-  <w:abstractNum w:abstractNumId="38" w15:restartNumberingAfterBreak="0">
+  <w:abstractNum w:abstractNumId="38">
     <w:nsid w:val="6B944EC9"/>
     <w:multiLevelType w:val="hybridMultilevel"/>
     <w:tmpl w:val="8076D1AC"/>
@@ -6379,7 +6376,7 @@
       </w:rPr>
     </w:lvl>
   </w:abstractNum>
-  <w:abstractNum w:abstractNumId="39" w15:restartNumberingAfterBreak="0">
+  <w:abstractNum w:abstractNumId="39">
     <w:nsid w:val="6EBD0C51"/>
     <w:multiLevelType w:val="hybridMultilevel"/>
     <w:tmpl w:val="5C28EE1A"/>
@@ -6492,7 +6489,7 @@
       </w:rPr>
     </w:lvl>
   </w:abstractNum>
-  <w:abstractNum w:abstractNumId="40" w15:restartNumberingAfterBreak="0">
+  <w:abstractNum w:abstractNumId="40">
     <w:nsid w:val="73B40D2C"/>
     <w:multiLevelType w:val="hybridMultilevel"/>
     <w:tmpl w:val="03EA9FB6"/>
@@ -6605,7 +6602,7 @@
       </w:pPr>
     </w:lvl>
   </w:abstractNum>
-  <w:abstractNum w:abstractNumId="41" w15:restartNumberingAfterBreak="0">
+  <w:abstractNum w:abstractNumId="41">
     <w:nsid w:val="73E20872"/>
     <w:multiLevelType w:val="hybridMultilevel"/>
     <w:tmpl w:val="3476E054"/>
@@ -6694,7 +6691,7 @@
       </w:pPr>
     </w:lvl>
   </w:abstractNum>
-  <w:abstractNum w:abstractNumId="42" w15:restartNumberingAfterBreak="0">
+  <w:abstractNum w:abstractNumId="42">
     <w:nsid w:val="75F22415"/>
     <w:multiLevelType w:val="hybridMultilevel"/>
     <w:tmpl w:val="DB2EF382"/>
@@ -6780,7 +6777,7 @@
       </w:pPr>
     </w:lvl>
   </w:abstractNum>
-  <w:abstractNum w:abstractNumId="43" w15:restartNumberingAfterBreak="0">
+  <w:abstractNum w:abstractNumId="43">
     <w:nsid w:val="766D73FB"/>
     <w:multiLevelType w:val="hybridMultilevel"/>
     <w:tmpl w:val="646AC9A6"/>
@@ -6869,7 +6866,7 @@
       </w:pPr>
     </w:lvl>
   </w:abstractNum>
-  <w:abstractNum w:abstractNumId="44" w15:restartNumberingAfterBreak="0">
+  <w:abstractNum w:abstractNumId="44">
     <w:nsid w:val="771A7929"/>
     <w:multiLevelType w:val="hybridMultilevel"/>
     <w:tmpl w:val="B5EA489E"/>
@@ -6982,7 +6979,7 @@
       </w:rPr>
     </w:lvl>
   </w:abstractNum>
-  <w:abstractNum w:abstractNumId="45" w15:restartNumberingAfterBreak="0">
+  <w:abstractNum w:abstractNumId="45">
     <w:nsid w:val="7A0155B4"/>
     <w:multiLevelType w:val="hybridMultilevel"/>
     <w:tmpl w:val="581A57DA"/>
@@ -7095,7 +7092,7 @@
       </w:rPr>
     </w:lvl>
   </w:abstractNum>
-  <w:abstractNum w:abstractNumId="46" w15:restartNumberingAfterBreak="0">
+  <w:abstractNum w:abstractNumId="46">
     <w:nsid w:val="7EC46DA0"/>
     <w:multiLevelType w:val="hybridMultilevel"/>
     <w:tmpl w:val="37843AE2"/>
@@ -7356,7 +7353,7 @@
 </file>
 
 <file path=word/styles.xml><?xml version="1.0" encoding="utf-8"?>
-<w:styles xmlns:mc="http://schemas.openxmlformats.org/markup-compatibility/2006" xmlns:r="http://schemas.openxmlformats.org/officeDocument/2006/relationships" xmlns:w="http://schemas.openxmlformats.org/wordprocessingml/2006/main" xmlns:w14="http://schemas.microsoft.com/office/word/2010/wordml" xmlns:w15="http://schemas.microsoft.com/office/word/2012/wordml" xmlns:w16cid="http://schemas.microsoft.com/office/word/2016/wordml/cid" xmlns:w16se="http://schemas.microsoft.com/office/word/2015/wordml/symex" mc:Ignorable="w14 w15 w16se w16cid">
+<w:styles xmlns:mc="http://schemas.openxmlformats.org/markup-compatibility/2006" xmlns:r="http://schemas.openxmlformats.org/officeDocument/2006/relationships" xmlns:w="http://schemas.openxmlformats.org/wordprocessingml/2006/main" xmlns:w14="http://schemas.microsoft.com/office/word/2010/wordml" xmlns:w15="http://schemas.microsoft.com/office/word/2012/wordml" mc:Ignorable="w14 w15">
   <w:docDefaults>
     <w:rPrDefault>
       <w:rPr>
@@ -7372,7 +7369,7 @@
       </w:pPr>
     </w:pPrDefault>
   </w:docDefaults>
-  <w:latentStyles w:defLockedState="0" w:defUIPriority="99" w:defSemiHidden="0" w:defUnhideWhenUsed="0" w:defQFormat="0" w:count="375">
+  <w:latentStyles w:defLockedState="0" w:defUIPriority="99" w:defSemiHidden="0" w:defUnhideWhenUsed="0" w:defQFormat="0" w:count="371">
     <w:lsdException w:name="Normal" w:uiPriority="0" w:qFormat="1"/>
     <w:lsdException w:name="heading 1" w:uiPriority="9" w:qFormat="1"/>
     <w:lsdException w:name="heading 2" w:semiHidden="1" w:uiPriority="9" w:unhideWhenUsed="1" w:qFormat="1"/>
@@ -7744,10 +7741,6 @@
     <w:lsdException w:name="List Table 5 Dark Accent 6" w:uiPriority="50"/>
     <w:lsdException w:name="List Table 6 Colorful Accent 6" w:uiPriority="51"/>
     <w:lsdException w:name="List Table 7 Colorful Accent 6" w:uiPriority="52"/>
-    <w:lsdException w:name="Mention" w:semiHidden="1" w:unhideWhenUsed="1"/>
-    <w:lsdException w:name="Smart Hyperlink" w:semiHidden="1" w:unhideWhenUsed="1"/>
-    <w:lsdException w:name="Hashtag" w:semiHidden="1" w:unhideWhenUsed="1"/>
-    <w:lsdException w:name="Unresolved Mention" w:semiHidden="1" w:unhideWhenUsed="1"/>
   </w:latentStyles>
   <w:style w:type="paragraph" w:default="1" w:styleId="Normal">
     <w:name w:val="Normal"/>
@@ -8138,6 +8131,7 @@
       <w:spacing w:after="0" w:line="240" w:lineRule="auto"/>
     </w:pPr>
     <w:tblPr>
+      <w:tblInd w:w="0" w:type="dxa"/>
       <w:tblBorders>
         <w:top w:val="single" w:sz="4" w:space="0" w:color="auto"/>
         <w:left w:val="single" w:sz="4" w:space="0" w:color="auto"/>
@@ -8146,6 +8140,12 @@
         <w:insideH w:val="single" w:sz="4" w:space="0" w:color="auto"/>
         <w:insideV w:val="single" w:sz="4" w:space="0" w:color="auto"/>
       </w:tblBorders>
+      <w:tblCellMar>
+        <w:top w:w="0" w:type="dxa"/>
+        <w:left w:w="108" w:type="dxa"/>
+        <w:bottom w:w="0" w:type="dxa"/>
+        <w:right w:w="108" w:type="dxa"/>
+      </w:tblCellMar>
     </w:tblPr>
   </w:style>
   <w:style w:type="character" w:customStyle="1" w:styleId="tgc">
@@ -8194,7 +8194,6 @@
       <w:spacing w:after="0" w:line="240" w:lineRule="auto"/>
     </w:pPr>
     <w:tblPr>
-      <w:tblInd w:w="0" w:type="nil"/>
       <w:tblBorders>
         <w:top w:val="single" w:sz="4" w:space="0" w:color="auto"/>
         <w:left w:val="single" w:sz="4" w:space="0" w:color="auto"/>
@@ -8203,6 +8202,12 @@
         <w:insideH w:val="single" w:sz="4" w:space="0" w:color="auto"/>
         <w:insideV w:val="single" w:sz="4" w:space="0" w:color="auto"/>
       </w:tblBorders>
+      <w:tblCellMar>
+        <w:top w:w="0" w:type="dxa"/>
+        <w:left w:w="108" w:type="dxa"/>
+        <w:bottom w:w="0" w:type="dxa"/>
+        <w:right w:w="108" w:type="dxa"/>
+      </w:tblCellMar>
     </w:tblPr>
   </w:style>
   <w:style w:type="paragraph" w:customStyle="1" w:styleId="1-Code">
@@ -8217,7 +8222,7 @@
       <w:szCs w:val="22"/>
     </w:rPr>
   </w:style>
-  <w:style w:type="character" w:styleId="UnresolvedMention">
+  <w:style w:type="character" w:customStyle="1" w:styleId="UnresolvedMention">
     <w:name w:val="Unresolved Mention"/>
     <w:basedOn w:val="DefaultParagraphFont"/>
     <w:uiPriority w:val="99"/>
@@ -8522,7 +8527,7 @@
 </file>
 
 <file path=customXml/itemProps1.xml><?xml version="1.0" encoding="utf-8"?>
-<ds:datastoreItem xmlns:ds="http://schemas.openxmlformats.org/officeDocument/2006/customXml" ds:itemID="{B239A7CA-99D9-4239-9CE2-206D493D2049}">
+<ds:datastoreItem xmlns:ds="http://schemas.openxmlformats.org/officeDocument/2006/customXml" ds:itemID="{45C57898-BB64-4D7B-B771-90041A3EDB0C}">
   <ds:schemaRefs>
     <ds:schemaRef ds:uri="http://schemas.openxmlformats.org/officeDocument/2006/bibliography"/>
   </ds:schemaRefs>

</xml_diff>